<commit_message>
añadidos agentes y unidades que proceden
</commit_message>
<xml_diff>
--- a/storage/primer-post.docx
+++ b/storage/primer-post.docx
@@ -20,20 +20,9 @@
       <w:pPr/>
       <w:r>
         <w:pict>
-          <v:shape type="#_x0000_t75" style="width:513pt; height:258pt; margin-left:0pt; margin-top:0pt; mso-position-horizontal:left; mso-position-vertical:top; mso-position-horizontal-relative:char; mso-position-vertical-relative:line;">
+          <v:shape type="#_x0000_t75" style="width:1024pt; height:768pt; margin-left:0pt; margin-top:0pt; mso-position-horizontal:left; mso-position-vertical:top; mso-position-horizontal-relative:char; mso-position-vertical-relative:line;">
             <w10:wrap type="inline"/>
             <v:imagedata r:id="rId7" o:title=""/>
-          </v:shape>
-        </w:pict>
-      </w:r>
-    </w:p>
-    <w:p>
-      <w:pPr/>
-      <w:r>
-        <w:pict>
-          <v:shape type="#_x0000_t75" style="width:1003pt; height:757pt; margin-left:0pt; margin-top:0pt; mso-position-horizontal:left; mso-position-vertical:top; mso-position-horizontal-relative:char; mso-position-vertical-relative:line;">
-            <w10:wrap type="inline"/>
-            <v:imagedata r:id="rId8" o:title=""/>
           </v:shape>
         </w:pict>
       </w:r>

</xml_diff>

<commit_message>
arreglo en fecha (published_at) y pdf
</commit_message>
<xml_diff>
--- a/storage/primer-post.docx
+++ b/storage/primer-post.docx
@@ -14,17 +14,6 @@
       <w:r>
         <w:rPr/>
         <w:t xml:space="preserve">Contenido primer post</w:t>
-      </w:r>
-    </w:p>
-    <w:p>
-      <w:pPr/>
-      <w:r>
-        <w:pict>
-          <v:shape type="#_x0000_t75" style="width:1024pt; height:768pt; margin-left:0pt; margin-top:0pt; mso-position-horizontal:left; mso-position-vertical:top; mso-position-horizontal-relative:char; mso-position-vertical-relative:line;">
-            <w10:wrap type="inline"/>
-            <v:imagedata r:id="rId7" o:title=""/>
-          </v:shape>
-        </w:pict>
       </w:r>
     </w:p>
     <w:sectPr>

</xml_diff>